<commit_message>
Added chapter 4, parts 4.1-4.3
</commit_message>
<xml_diff>
--- a/Documents/Draft Thesis.docx
+++ b/Documents/Draft Thesis.docx
@@ -5799,27 +5799,14 @@
                   <w:r>
                     <w:t xml:space="preserve">Figure </w:t>
                   </w:r>
-                  <w:r>
-                    <w:fldChar w:fldCharType="begin"/>
-                  </w:r>
-                  <w:r>
-                    <w:instrText xml:space="preserve"> SEQ Figure \* ARABIC </w:instrText>
-                  </w:r>
-                  <w:r>
-                    <w:fldChar w:fldCharType="separate"/>
-                  </w:r>
-                  <w:r>
-                    <w:rPr>
-                      <w:noProof/>
-                    </w:rPr>
-                    <w:t>1</w:t>
-                  </w:r>
-                  <w:r>
-                    <w:rPr>
-                      <w:noProof/>
-                    </w:rPr>
-                    <w:fldChar w:fldCharType="end"/>
-                  </w:r>
+                  <w:fldSimple w:instr=" SEQ Figure \* ARABIC ">
+                    <w:r>
+                      <w:rPr>
+                        <w:noProof/>
+                      </w:rPr>
+                      <w:t>1</w:t>
+                    </w:r>
+                  </w:fldSimple>
                   <w:r>
                     <w:t>. Scrum Framework Diagram</w:t>
                   </w:r>
@@ -6451,6 +6438,9 @@
         </w:pict>
       </w:r>
       <w:r>
+        <w:rPr>
+          <w:noProof/>
+        </w:rPr>
         <w:drawing>
           <wp:anchor distT="0" distB="0" distL="114300" distR="114300" simplePos="0" relativeHeight="251658240" behindDoc="0" locked="0" layoutInCell="1" allowOverlap="1" wp14:anchorId="708A119D" wp14:editId="639FE364">
             <wp:simplePos x="0" y="0"/>
@@ -6700,6 +6690,9 @@
         </w:pict>
       </w:r>
       <w:r>
+        <w:rPr>
+          <w:noProof/>
+        </w:rPr>
         <w:drawing>
           <wp:anchor distT="0" distB="0" distL="114300" distR="114300" simplePos="0" relativeHeight="251664384" behindDoc="0" locked="0" layoutInCell="1" allowOverlap="1" wp14:anchorId="3D11F824" wp14:editId="7EBC5ECE">
             <wp:simplePos x="0" y="0"/>
@@ -8631,19 +8624,7 @@
         </w:numPr>
       </w:pPr>
       <w:r>
-        <w:t xml:space="preserve">Alternative scenario point </w:t>
-      </w:r>
-      <w:r>
-        <w:t>5</w:t>
-      </w:r>
-      <w:r>
-        <w:t xml:space="preserve">: The server has encountered an internal server error that prevented it from fulfilling </w:t>
-      </w:r>
-      <w:r>
-        <w:t>update</w:t>
-      </w:r>
-      <w:r>
-        <w:t xml:space="preserve"> request:</w:t>
+        <w:t>Alternative scenario point 5: The server has encountered an internal server error that prevented it from fulfilling update request:</w:t>
       </w:r>
     </w:p>
     <w:p>
@@ -8702,19 +8683,7 @@
         </w:numPr>
       </w:pPr>
       <w:r>
-        <w:t xml:space="preserve">Enter the new </w:t>
-      </w:r>
-      <w:r>
-        <w:t>email</w:t>
-      </w:r>
-      <w:r>
-        <w:t xml:space="preserve"> into the ‘</w:t>
-      </w:r>
-      <w:r>
-        <w:t>email</w:t>
-      </w:r>
-      <w:r>
-        <w:t>’ field</w:t>
+        <w:t>Enter the new email into the ‘email’ field</w:t>
       </w:r>
     </w:p>
     <w:p>
@@ -8773,13 +8742,7 @@
         </w:numPr>
       </w:pPr>
       <w:r>
-        <w:t xml:space="preserve">Alternative scenario point </w:t>
-      </w:r>
-      <w:r>
-        <w:t>3</w:t>
-      </w:r>
-      <w:r>
-        <w:t>: The email entered is not a valid email address:</w:t>
+        <w:t>Alternative scenario point 3: The email entered is not a valid email address:</w:t>
       </w:r>
     </w:p>
     <w:p>
@@ -8791,13 +8754,7 @@
         </w:numPr>
       </w:pPr>
       <w:r>
-        <w:t xml:space="preserve">Display user the error message and go back to step </w:t>
-      </w:r>
-      <w:r>
-        <w:t>3</w:t>
-      </w:r>
-      <w:r>
-        <w:t>.</w:t>
+        <w:t>Display user the error message and go back to step 3.</w:t>
       </w:r>
     </w:p>
     <w:p>
@@ -8809,13 +8766,7 @@
         </w:numPr>
       </w:pPr>
       <w:r>
-        <w:t xml:space="preserve">Alternative scenario point </w:t>
-      </w:r>
-      <w:r>
-        <w:t>4</w:t>
-      </w:r>
-      <w:r>
-        <w:t>: The server has encountered an internal server error that prevented it from fulfilling update request:</w:t>
+        <w:t>Alternative scenario point 4: The server has encountered an internal server error that prevented it from fulfilling update request:</w:t>
       </w:r>
     </w:p>
     <w:p>
@@ -9128,13 +9079,7 @@
         </w:numPr>
       </w:pPr>
       <w:r>
-        <w:t xml:space="preserve">Alternative scenario point </w:t>
-      </w:r>
-      <w:r>
-        <w:t>7</w:t>
-      </w:r>
-      <w:r>
-        <w:t>: The server has encountered an internal server error that prevented it from fulfilling update request:</w:t>
+        <w:t>Alternative scenario point 7: The server has encountered an internal server error that prevented it from fulfilling update request:</w:t>
       </w:r>
     </w:p>
     <w:p>
@@ -9450,10 +9395,7 @@
         </w:numPr>
       </w:pPr>
       <w:r>
-        <w:t xml:space="preserve">Alternative scenario point 1: </w:t>
-      </w:r>
-      <w:r>
-        <w:t xml:space="preserve">The server has encountered an internal server error that prevented it from redirecting user to the </w:t>
+        <w:t xml:space="preserve">Alternative scenario point 1: The server has encountered an internal server error that prevented it from redirecting user to the </w:t>
       </w:r>
       <w:r>
         <w:t>private collaborations</w:t>
@@ -10150,8 +10092,6 @@
       <w:r>
         <w:t>. Group Collaboration System</w:t>
       </w:r>
-      <w:bookmarkStart w:id="38" w:name="_GoBack"/>
-      <w:bookmarkEnd w:id="38"/>
     </w:p>
     <w:p>
       <w:pPr>
@@ -10976,24 +10916,24 @@
           <w:rFonts w:ascii="Times New Roman" w:hAnsi="Times New Roman"/>
         </w:rPr>
       </w:pPr>
-      <w:bookmarkStart w:id="39" w:name="_Toc33985405"/>
+      <w:bookmarkStart w:id="38" w:name="_Toc33985405"/>
       <w:r>
         <w:rPr>
           <w:rFonts w:ascii="Times New Roman" w:hAnsi="Times New Roman"/>
         </w:rPr>
         <w:t>Software and Hardware Requirements</w:t>
       </w:r>
+      <w:bookmarkEnd w:id="38"/>
+    </w:p>
+    <w:p>
+      <w:pPr>
+        <w:pStyle w:val="Heading3"/>
+      </w:pPr>
+      <w:bookmarkStart w:id="39" w:name="_Toc33985406"/>
+      <w:r>
+        <w:t>Overview</w:t>
+      </w:r>
       <w:bookmarkEnd w:id="39"/>
-    </w:p>
-    <w:p>
-      <w:pPr>
-        <w:pStyle w:val="Heading3"/>
-      </w:pPr>
-      <w:bookmarkStart w:id="40" w:name="_Toc33985406"/>
-      <w:r>
-        <w:t>Overview</w:t>
-      </w:r>
-      <w:bookmarkEnd w:id="40"/>
     </w:p>
     <w:p>
       <w:r>
@@ -11016,13 +10956,13 @@
         </w:tabs>
         <w:ind w:left="-15" w:firstLine="0"/>
       </w:pPr>
-      <w:bookmarkStart w:id="41" w:name="_Toc27138429"/>
-      <w:bookmarkStart w:id="42" w:name="_Toc33985407"/>
+      <w:bookmarkStart w:id="40" w:name="_Toc27138429"/>
+      <w:bookmarkStart w:id="41" w:name="_Toc33985407"/>
       <w:r>
         <w:t>Front-end</w:t>
       </w:r>
+      <w:bookmarkEnd w:id="40"/>
       <w:bookmarkEnd w:id="41"/>
-      <w:bookmarkEnd w:id="42"/>
     </w:p>
     <w:p>
       <w:r>
@@ -11131,13 +11071,13 @@
       <w:pPr>
         <w:pStyle w:val="Heading3"/>
       </w:pPr>
-      <w:bookmarkStart w:id="43" w:name="_Toc27138430"/>
-      <w:bookmarkStart w:id="44" w:name="_Toc33985408"/>
+      <w:bookmarkStart w:id="42" w:name="_Toc27138430"/>
+      <w:bookmarkStart w:id="43" w:name="_Toc33985408"/>
       <w:r>
         <w:t>Back-end</w:t>
       </w:r>
+      <w:bookmarkEnd w:id="42"/>
       <w:bookmarkEnd w:id="43"/>
-      <w:bookmarkEnd w:id="44"/>
     </w:p>
     <w:p>
       <w:r>
@@ -11236,13 +11176,13 @@
         </w:tabs>
         <w:ind w:left="-15" w:firstLine="0"/>
       </w:pPr>
-      <w:bookmarkStart w:id="45" w:name="_Toc27138431"/>
-      <w:bookmarkStart w:id="46" w:name="_Toc33985409"/>
+      <w:bookmarkStart w:id="44" w:name="_Toc27138431"/>
+      <w:bookmarkStart w:id="45" w:name="_Toc33985409"/>
       <w:r>
         <w:t>Persistent Storage</w:t>
       </w:r>
+      <w:bookmarkEnd w:id="44"/>
       <w:bookmarkEnd w:id="45"/>
-      <w:bookmarkEnd w:id="46"/>
     </w:p>
     <w:p>
       <w:r>
@@ -11289,13 +11229,13 @@
       <w:pPr>
         <w:pStyle w:val="Heading3"/>
       </w:pPr>
-      <w:bookmarkStart w:id="47" w:name="_Toc27138433"/>
-      <w:bookmarkStart w:id="48" w:name="_Toc33985410"/>
+      <w:bookmarkStart w:id="46" w:name="_Toc27138433"/>
+      <w:bookmarkStart w:id="47" w:name="_Toc33985410"/>
       <w:r>
         <w:t>PDF Text Extraction</w:t>
       </w:r>
+      <w:bookmarkEnd w:id="46"/>
       <w:bookmarkEnd w:id="47"/>
-      <w:bookmarkEnd w:id="48"/>
     </w:p>
     <w:p>
       <w:r>
@@ -11304,7 +11244,23 @@
     </w:p>
     <w:p>
       <w:r>
-        <w:t xml:space="preserve">To extract text from uploaded PDF files the team will use the Apache PDFBox open-source library for java. PDFBox provides many features for working with PDF documents including: </w:t>
+        <w:t xml:space="preserve">To extract text from uploaded PDF files the team will use the Apache </w:t>
+      </w:r>
+      <w:proofErr w:type="spellStart"/>
+      <w:r>
+        <w:t>PDFBox</w:t>
+      </w:r>
+      <w:proofErr w:type="spellEnd"/>
+      <w:r>
+        <w:t xml:space="preserve"> open-source library for java. </w:t>
+      </w:r>
+      <w:proofErr w:type="spellStart"/>
+      <w:r>
+        <w:t>PDFBox</w:t>
+      </w:r>
+      <w:proofErr w:type="spellEnd"/>
+      <w:r>
+        <w:t xml:space="preserve"> provides many features for working with PDF documents including: </w:t>
       </w:r>
     </w:p>
     <w:p>
@@ -11359,7 +11315,15 @@
       </w:r>
       <w:proofErr w:type="gramEnd"/>
       <w:r>
-        <w:t>, and therefore contain no text Strings. As there is no actual text data in such a document, PDFBox will not be able to extract the text. Therefore, another approach will be needed.</w:t>
+        <w:t xml:space="preserve">, and therefore contain no text Strings. As there is no actual text data in such a document, </w:t>
+      </w:r>
+      <w:proofErr w:type="spellStart"/>
+      <w:r>
+        <w:t>PDFBox</w:t>
+      </w:r>
+      <w:proofErr w:type="spellEnd"/>
+      <w:r>
+        <w:t xml:space="preserve"> will not be able to extract the text. Therefore, another approach will be needed.</w:t>
       </w:r>
     </w:p>
     <w:p>
@@ -11374,7 +11338,15 @@
     </w:p>
     <w:p>
       <w:r>
-        <w:t>Tess4J will be used to extract text form images in a machine-readable form. Tess4J provides a Java Native Access (JNA) wrapper for the Tesseract OCR API, which was first developed by Hewlett-Packard, and since being open sourced in 2005, is now developed by Google. The images are extracted from the PDF and then processed using OCR to output a String of machine-readable text. Tess4J can be tested using JUnit and provides support for PDF documents using PDFBox.</w:t>
+        <w:t xml:space="preserve">Tess4J will be used to extract text form images in a machine-readable form. Tess4J provides a Java Native Access (JNA) wrapper for the Tesseract OCR API, which was first developed by Hewlett-Packard, and since being open sourced in 2005, is now developed by Google. The images are extracted from the PDF and then processed using OCR to output a String of machine-readable text. Tess4J can be tested using JUnit and provides support for PDF documents using </w:t>
+      </w:r>
+      <w:proofErr w:type="spellStart"/>
+      <w:r>
+        <w:t>PDFBox</w:t>
+      </w:r>
+      <w:proofErr w:type="spellEnd"/>
+      <w:r>
+        <w:t>.</w:t>
       </w:r>
     </w:p>
     <w:p>
@@ -11385,13 +11357,13 @@
         </w:tabs>
         <w:ind w:left="-15" w:firstLine="0"/>
       </w:pPr>
-      <w:bookmarkStart w:id="49" w:name="_Toc27138432"/>
-      <w:bookmarkStart w:id="50" w:name="_Toc33985411"/>
+      <w:bookmarkStart w:id="48" w:name="_Toc27138432"/>
+      <w:bookmarkStart w:id="49" w:name="_Toc33985411"/>
       <w:r>
         <w:t>Testing</w:t>
       </w:r>
+      <w:bookmarkEnd w:id="48"/>
       <w:bookmarkEnd w:id="49"/>
-      <w:bookmarkEnd w:id="50"/>
     </w:p>
     <w:p>
       <w:r>
@@ -11491,14 +11463,14 @@
           <w:rFonts w:ascii="Times New Roman" w:hAnsi="Times New Roman"/>
         </w:rPr>
       </w:pPr>
-      <w:bookmarkStart w:id="51" w:name="_Toc33985412"/>
+      <w:bookmarkStart w:id="50" w:name="_Toc33985412"/>
       <w:r>
         <w:rPr>
           <w:rFonts w:ascii="Times New Roman" w:hAnsi="Times New Roman"/>
         </w:rPr>
         <w:t>Summary</w:t>
       </w:r>
-      <w:bookmarkEnd w:id="51"/>
+      <w:bookmarkEnd w:id="50"/>
     </w:p>
     <w:p>
       <w:r>
@@ -11514,7 +11486,7 @@
           <w:szCs w:val="36"/>
         </w:rPr>
       </w:pPr>
-      <w:bookmarkStart w:id="52" w:name="_Toc33985413"/>
+      <w:bookmarkStart w:id="51" w:name="_Toc33985413"/>
       <w:r>
         <w:rPr>
           <w:rFonts w:ascii="Times New Roman" w:hAnsi="Times New Roman"/>
@@ -11524,69 +11496,220 @@
         <w:lastRenderedPageBreak/>
         <w:t>System Design</w:t>
       </w:r>
+      <w:bookmarkEnd w:id="51"/>
+    </w:p>
+    <w:p>
+      <w:pPr>
+        <w:pStyle w:val="Heading2"/>
+        <w:rPr>
+          <w:rFonts w:ascii="Times New Roman" w:hAnsi="Times New Roman"/>
+        </w:rPr>
+      </w:pPr>
+      <w:bookmarkStart w:id="52" w:name="_Toc33985414"/>
+      <w:r>
+        <w:rPr>
+          <w:rFonts w:ascii="Times New Roman" w:hAnsi="Times New Roman"/>
+        </w:rPr>
+        <w:t xml:space="preserve">Overview of </w:t>
+      </w:r>
+      <w:r>
+        <w:rPr>
+          <w:rFonts w:ascii="Times New Roman" w:hAnsi="Times New Roman"/>
+        </w:rPr>
+        <w:t>System Architecture</w:t>
+      </w:r>
       <w:bookmarkEnd w:id="52"/>
     </w:p>
     <w:p>
+      <w:r>
+        <w:t xml:space="preserve">The development approach the team has chosen is a three-tier architecture in the context of Model-View-Controller design pattern. </w:t>
+      </w:r>
+      <w:r>
+        <w:t>As seen in the figure, t</w:t>
+      </w:r>
+      <w:r>
+        <w:t>he application is divided into presentation/application layer, which is developed using Angular Framework; the logic layer, which is developed using Spring Boot Framework; and persistence layer, which is the MySQL database.</w:t>
+      </w:r>
+    </w:p>
+    <w:p>
+      <w:pPr>
+        <w:keepNext/>
+      </w:pPr>
+      <w:r>
+        <w:drawing>
+          <wp:inline distT="0" distB="0" distL="0" distR="0" wp14:anchorId="7552625F" wp14:editId="581E096F">
+            <wp:extent cx="5429250" cy="1162050"/>
+            <wp:effectExtent l="0" t="0" r="0" b="0"/>
+            <wp:docPr id="6" name="Picture 6"/>
+            <wp:cNvGraphicFramePr>
+              <a:graphicFrameLocks xmlns:a="http://schemas.openxmlformats.org/drawingml/2006/main" noChangeAspect="1"/>
+            </wp:cNvGraphicFramePr>
+            <a:graphic xmlns:a="http://schemas.openxmlformats.org/drawingml/2006/main">
+              <a:graphicData uri="http://schemas.openxmlformats.org/drawingml/2006/picture">
+                <pic:pic xmlns:pic="http://schemas.openxmlformats.org/drawingml/2006/picture">
+                  <pic:nvPicPr>
+                    <pic:cNvPr id="1" name=""/>
+                    <pic:cNvPicPr/>
+                  </pic:nvPicPr>
+                  <pic:blipFill>
+                    <a:blip r:embed="rId19"/>
+                    <a:stretch>
+                      <a:fillRect/>
+                    </a:stretch>
+                  </pic:blipFill>
+                  <pic:spPr>
+                    <a:xfrm>
+                      <a:off x="0" y="0"/>
+                      <a:ext cx="5429250" cy="1162050"/>
+                    </a:xfrm>
+                    <a:prstGeom prst="rect">
+                      <a:avLst/>
+                    </a:prstGeom>
+                  </pic:spPr>
+                </pic:pic>
+              </a:graphicData>
+            </a:graphic>
+          </wp:inline>
+        </w:drawing>
+      </w:r>
+    </w:p>
+    <w:p>
+      <w:pPr>
+        <w:pStyle w:val="Caption"/>
+        <w:jc w:val="both"/>
+      </w:pPr>
+      <w:r>
+        <w:t xml:space="preserve">Figure </w:t>
+      </w:r>
+      <w:fldSimple w:instr=" SEQ Figure \* ARABIC ">
+        <w:r>
+          <w:rPr>
+            <w:noProof/>
+          </w:rPr>
+          <w:t>8</w:t>
+        </w:r>
+      </w:fldSimple>
+      <w:r>
+        <w:t>. High-level architecture diagram</w:t>
+      </w:r>
+    </w:p>
+    <w:p>
+      <w:pPr>
+        <w:rPr>
+          <w:lang w:val="en-IE"/>
+        </w:rPr>
+      </w:pPr>
+      <w:r>
+        <w:rPr>
+          <w:lang w:val="en-IE"/>
+        </w:rPr>
+        <w:t>As seen on the diagram, the client, which is the Angular application, communicates with server via HTTP AJAX requests, as well as via duplex web socket channels.</w:t>
+      </w:r>
+      <w:bookmarkStart w:id="53" w:name="_GoBack"/>
+      <w:bookmarkEnd w:id="53"/>
+    </w:p>
+    <w:p>
       <w:pPr>
         <w:pStyle w:val="Heading2"/>
         <w:rPr>
           <w:rFonts w:ascii="Times New Roman" w:hAnsi="Times New Roman"/>
         </w:rPr>
       </w:pPr>
-      <w:bookmarkStart w:id="53" w:name="_Toc33985414"/>
+      <w:bookmarkStart w:id="54" w:name="_Toc33985415"/>
       <w:r>
         <w:rPr>
           <w:rFonts w:ascii="Times New Roman" w:hAnsi="Times New Roman"/>
         </w:rPr>
-        <w:t xml:space="preserve">Overview of </w:t>
-      </w:r>
-      <w:r>
+        <w:t>Design Patterns</w:t>
+      </w:r>
+      <w:bookmarkEnd w:id="54"/>
+    </w:p>
+    <w:p>
+      <w:r>
+        <w:t xml:space="preserve">There are several reasons the team has chosen the three-tiered design, as well as Model-View-Controller-Pattern. To some extent, </w:t>
+      </w:r>
+      <w:proofErr w:type="gramStart"/>
+      <w:r>
+        <w:t>the three-tier approach has been enforced by the technology</w:t>
+      </w:r>
+      <w:proofErr w:type="gramEnd"/>
+      <w:r>
+        <w:t xml:space="preserve"> itself, namely, Angular, which is a front-end framework</w:t>
+      </w:r>
+    </w:p>
+    <w:p>
+      <w:pPr>
+        <w:pStyle w:val="Heading2"/>
         <w:rPr>
           <w:rFonts w:ascii="Times New Roman" w:hAnsi="Times New Roman"/>
         </w:rPr>
-        <w:t>System Architecture</w:t>
-      </w:r>
-      <w:bookmarkEnd w:id="53"/>
-    </w:p>
-    <w:p>
-      <w:r>
-        <w:t xml:space="preserve">Describe what </w:t>
-      </w:r>
-      <w:r>
-        <w:t xml:space="preserve">approach to design you use, </w:t>
-      </w:r>
-      <w:r>
-        <w:t>for example,</w:t>
-      </w:r>
-      <w:r>
-        <w:t xml:space="preserve"> MVC</w:t>
-      </w:r>
-      <w:r>
-        <w:t xml:space="preserve"> or 3</w:t>
-      </w:r>
-      <w:r>
-        <w:t>-</w:t>
-      </w:r>
-      <w:r>
-        <w:t xml:space="preserve">tier </w:t>
-      </w:r>
-      <w:r>
-        <w:t>architecture</w:t>
-      </w:r>
-      <w:r>
-        <w:t xml:space="preserve">, and why. Identify the elements </w:t>
-      </w:r>
-      <w:r>
-        <w:t xml:space="preserve">of </w:t>
-      </w:r>
-      <w:r>
-        <w:t>your application; you should support this with a diagram</w:t>
-      </w:r>
-      <w:r>
-        <w:t xml:space="preserve"> to show how these elements interact</w:t>
-      </w:r>
-      <w:r>
-        <w:t xml:space="preserve">. </w:t>
+      </w:pPr>
+      <w:bookmarkStart w:id="55" w:name="_Toc33985416"/>
+      <w:r>
+        <w:rPr>
+          <w:rFonts w:ascii="Times New Roman" w:hAnsi="Times New Roman"/>
+        </w:rPr>
+        <w:t>Class</w:t>
+      </w:r>
+      <w:r>
+        <w:rPr>
+          <w:rFonts w:ascii="Times New Roman" w:hAnsi="Times New Roman"/>
+        </w:rPr>
+        <w:t>/File</w:t>
+      </w:r>
+      <w:r>
+        <w:rPr>
+          <w:rFonts w:ascii="Times New Roman" w:hAnsi="Times New Roman"/>
+        </w:rPr>
+        <w:t xml:space="preserve"> Organisation and Packages/Folders</w:t>
+      </w:r>
+      <w:bookmarkEnd w:id="55"/>
+    </w:p>
+    <w:p>
+      <w:r>
+        <w:t>Identify what classes</w:t>
+      </w:r>
+      <w:r>
+        <w:t xml:space="preserve"> (if you are going to go object oriented)/scripts</w:t>
+      </w:r>
+      <w:r>
+        <w:t>/html files</w:t>
+      </w:r>
+      <w:r>
+        <w:t xml:space="preserve"> you have included and how you grouped them. This should be related to the application architecture.</w:t>
+      </w:r>
+      <w:r>
+        <w:t xml:space="preserve"> You should p</w:t>
+      </w:r>
+      <w:r>
+        <w:t xml:space="preserve">rovide </w:t>
+      </w:r>
+      <w:r>
+        <w:t>(</w:t>
+      </w:r>
+      <w:r>
+        <w:t>class</w:t>
+      </w:r>
+      <w:r>
+        <w:t>)</w:t>
+      </w:r>
+      <w:r>
+        <w:t xml:space="preserve"> diagram(s) and describe </w:t>
+      </w:r>
+      <w:r>
+        <w:t>them</w:t>
+      </w:r>
+      <w:r>
+        <w:t xml:space="preserve"> in detail, including main attributes and main operations associated with each class</w:t>
+      </w:r>
+      <w:r>
+        <w:t>/script</w:t>
+      </w:r>
+      <w:r>
+        <w:t>, so that inputs and outputs could be easily identified</w:t>
+      </w:r>
+      <w:r>
+        <w:t>.</w:t>
       </w:r>
     </w:p>
     <w:p>
@@ -11596,45 +11719,54 @@
           <w:rFonts w:ascii="Times New Roman" w:hAnsi="Times New Roman"/>
         </w:rPr>
       </w:pPr>
-      <w:bookmarkStart w:id="54" w:name="_Toc33985415"/>
+      <w:bookmarkStart w:id="56" w:name="_Toc33985417"/>
       <w:r>
         <w:rPr>
           <w:rFonts w:ascii="Times New Roman" w:hAnsi="Times New Roman"/>
         </w:rPr>
-        <w:t>Design Patterns</w:t>
-      </w:r>
-      <w:r>
+        <w:t>Graphical User Interface</w:t>
+      </w:r>
+      <w:bookmarkEnd w:id="56"/>
+    </w:p>
+    <w:p>
+      <w:r>
+        <w:t>Provide an overall description of the user interface (you should include wireframe(s)). Identify the graphical elements you use</w:t>
+      </w:r>
+      <w:r>
+        <w:t xml:space="preserve"> and what is their purpose</w:t>
+      </w:r>
+      <w:r>
+        <w:t>.</w:t>
+      </w:r>
+      <w:r>
+        <w:t xml:space="preserve"> </w:t>
+      </w:r>
+    </w:p>
+    <w:p>
+      <w:pPr>
+        <w:pStyle w:val="Heading2"/>
         <w:rPr>
           <w:rFonts w:ascii="Times New Roman" w:hAnsi="Times New Roman"/>
         </w:rPr>
-        <w:t xml:space="preserve"> (if any)</w:t>
-      </w:r>
-      <w:bookmarkEnd w:id="54"/>
-    </w:p>
-    <w:p>
-      <w:r>
-        <w:t>Describe the design patterns used and why</w:t>
-      </w:r>
-      <w:r>
-        <w:t xml:space="preserve">; for example, factories, </w:t>
-      </w:r>
-      <w:r>
-        <w:t xml:space="preserve">singleton, </w:t>
-      </w:r>
-      <w:r>
-        <w:t>observer/observable, etc.</w:t>
-      </w:r>
-      <w:r>
+      </w:pPr>
+      <w:bookmarkStart w:id="57" w:name="_Toc33985418"/>
+      <w:r>
+        <w:rPr>
+          <w:rFonts w:ascii="Times New Roman" w:hAnsi="Times New Roman"/>
+        </w:rPr>
+        <w:t>Data Permanency Mechanism</w:t>
+      </w:r>
+      <w:bookmarkEnd w:id="57"/>
+      <w:r>
+        <w:rPr>
+          <w:rFonts w:ascii="Times New Roman" w:hAnsi="Times New Roman"/>
+        </w:rPr>
         <w:t xml:space="preserve"> </w:t>
       </w:r>
-      <w:r>
-        <w:t>Each choice</w:t>
-      </w:r>
-      <w:r>
-        <w:t xml:space="preserve"> must be </w:t>
-      </w:r>
-      <w:r>
-        <w:t>justified.</w:t>
+    </w:p>
+    <w:p>
+      <w:r>
+        <w:t>Describe what entities are included in your database; use entity diagram to support this.</w:t>
       </w:r>
       <w:r>
         <w:t xml:space="preserve"> </w:t>
@@ -11647,146 +11779,12 @@
           <w:rFonts w:ascii="Times New Roman" w:hAnsi="Times New Roman"/>
         </w:rPr>
       </w:pPr>
-      <w:bookmarkStart w:id="55" w:name="_Toc33985416"/>
+      <w:bookmarkStart w:id="58" w:name="_Toc33985419"/>
       <w:r>
         <w:rPr>
           <w:rFonts w:ascii="Times New Roman" w:hAnsi="Times New Roman"/>
         </w:rPr>
-        <w:t>Class</w:t>
-      </w:r>
-      <w:r>
-        <w:rPr>
-          <w:rFonts w:ascii="Times New Roman" w:hAnsi="Times New Roman"/>
-        </w:rPr>
-        <w:t>/File</w:t>
-      </w:r>
-      <w:r>
-        <w:rPr>
-          <w:rFonts w:ascii="Times New Roman" w:hAnsi="Times New Roman"/>
-        </w:rPr>
-        <w:t xml:space="preserve"> Organisation and Packages/Folders</w:t>
-      </w:r>
-      <w:bookmarkEnd w:id="55"/>
-    </w:p>
-    <w:p>
-      <w:r>
-        <w:t>Identify what classes</w:t>
-      </w:r>
-      <w:r>
-        <w:t xml:space="preserve"> (if you are going to go object oriented)/scripts</w:t>
-      </w:r>
-      <w:r>
-        <w:t>/html files</w:t>
-      </w:r>
-      <w:r>
-        <w:t xml:space="preserve"> you have included and how you grouped them. This should be related to the application architecture.</w:t>
-      </w:r>
-      <w:r>
-        <w:t xml:space="preserve"> You should p</w:t>
-      </w:r>
-      <w:r>
-        <w:t xml:space="preserve">rovide </w:t>
-      </w:r>
-      <w:r>
-        <w:t>(</w:t>
-      </w:r>
-      <w:r>
-        <w:t>class</w:t>
-      </w:r>
-      <w:r>
-        <w:t>)</w:t>
-      </w:r>
-      <w:r>
-        <w:t xml:space="preserve"> diagram(s) and describe </w:t>
-      </w:r>
-      <w:r>
-        <w:t>them</w:t>
-      </w:r>
-      <w:r>
-        <w:t xml:space="preserve"> in detail, including main attributes and main operations associated with each class</w:t>
-      </w:r>
-      <w:r>
-        <w:t>/script</w:t>
-      </w:r>
-      <w:r>
-        <w:t>, so that inputs and outputs could be easily identified</w:t>
-      </w:r>
-      <w:r>
-        <w:t>.</w:t>
-      </w:r>
-    </w:p>
-    <w:p>
-      <w:pPr>
-        <w:pStyle w:val="Heading2"/>
-        <w:rPr>
-          <w:rFonts w:ascii="Times New Roman" w:hAnsi="Times New Roman"/>
-        </w:rPr>
-      </w:pPr>
-      <w:bookmarkStart w:id="56" w:name="_Toc33985417"/>
-      <w:r>
-        <w:rPr>
-          <w:rFonts w:ascii="Times New Roman" w:hAnsi="Times New Roman"/>
-        </w:rPr>
-        <w:t>Graphical User Interface</w:t>
-      </w:r>
-      <w:bookmarkEnd w:id="56"/>
-    </w:p>
-    <w:p>
-      <w:r>
-        <w:t>Provide an overall description of the user interface (you should include wireframe(s)). Identify the graphical elements you use</w:t>
-      </w:r>
-      <w:r>
-        <w:t xml:space="preserve"> and what is their purpose</w:t>
-      </w:r>
-      <w:r>
-        <w:t>.</w:t>
-      </w:r>
-      <w:r>
-        <w:t xml:space="preserve"> </w:t>
-      </w:r>
-    </w:p>
-    <w:p>
-      <w:pPr>
-        <w:pStyle w:val="Heading2"/>
-        <w:rPr>
-          <w:rFonts w:ascii="Times New Roman" w:hAnsi="Times New Roman"/>
-        </w:rPr>
-      </w:pPr>
-      <w:bookmarkStart w:id="57" w:name="_Toc33985418"/>
-      <w:r>
-        <w:rPr>
-          <w:rFonts w:ascii="Times New Roman" w:hAnsi="Times New Roman"/>
-        </w:rPr>
-        <w:t>Data Permanency Mechanism</w:t>
-      </w:r>
-      <w:bookmarkEnd w:id="57"/>
-      <w:r>
-        <w:rPr>
-          <w:rFonts w:ascii="Times New Roman" w:hAnsi="Times New Roman"/>
-        </w:rPr>
-        <w:t xml:space="preserve"> </w:t>
-      </w:r>
-    </w:p>
-    <w:p>
-      <w:r>
-        <w:t>Describe what entities are included in your database; use entity diagram to support this.</w:t>
-      </w:r>
-      <w:r>
-        <w:t xml:space="preserve"> </w:t>
-      </w:r>
-    </w:p>
-    <w:p>
-      <w:pPr>
-        <w:pStyle w:val="Heading2"/>
-        <w:rPr>
-          <w:rFonts w:ascii="Times New Roman" w:hAnsi="Times New Roman"/>
-        </w:rPr>
-      </w:pPr>
-      <w:bookmarkStart w:id="58" w:name="_Toc33985419"/>
-      <w:r>
-        <w:rPr>
-          <w:rFonts w:ascii="Times New Roman" w:hAnsi="Times New Roman"/>
-        </w:rPr>
+        <w:lastRenderedPageBreak/>
         <w:t xml:space="preserve">Optimisation </w:t>
       </w:r>
       <w:r>
@@ -12461,7 +12459,15 @@
     </w:p>
     <w:p>
       <w:r>
-        <w:t>Provide a link to the github repository and, if deployed online, the link to the website.</w:t>
+        <w:t xml:space="preserve">Provide a link to the </w:t>
+      </w:r>
+      <w:proofErr w:type="spellStart"/>
+      <w:r>
+        <w:t>github</w:t>
+      </w:r>
+      <w:proofErr w:type="spellEnd"/>
+      <w:r>
+        <w:t xml:space="preserve"> repository and, if deployed online, the link to the website.</w:t>
       </w:r>
     </w:p>
     <w:p>
@@ -12498,7 +12504,7 @@
       <w:bookmarkEnd w:id="77"/>
     </w:p>
     <w:sectPr>
-      <w:footerReference w:type="default" r:id="rId19"/>
+      <w:footerReference w:type="default" r:id="rId20"/>
       <w:pgSz w:w="11909" w:h="16834" w:code="9"/>
       <w:pgMar w:top="1080" w:right="1379" w:bottom="1440" w:left="1980" w:header="706" w:footer="706" w:gutter="0"/>
       <w:cols w:space="720"/>
@@ -18763,6 +18769,7 @@
   <w:style w:type="character" w:default="1" w:styleId="DefaultParagraphFont">
     <w:name w:val="Default Paragraph Font"/>
     <w:uiPriority w:val="1"/>
+    <w:semiHidden/>
     <w:unhideWhenUsed/>
   </w:style>
   <w:style w:type="table" w:default="1" w:styleId="TableNormal">
@@ -19515,7 +19522,7 @@
 </file>
 
 <file path=customXml/itemProps1.xml><?xml version="1.0" encoding="utf-8"?>
-<ds:datastoreItem xmlns:ds="http://schemas.openxmlformats.org/officeDocument/2006/customXml" ds:itemID="{69BFC2E0-B25A-4BA6-B5FA-C3B4C4F9E7E3}">
+<ds:datastoreItem xmlns:ds="http://schemas.openxmlformats.org/officeDocument/2006/customXml" ds:itemID="{313CF14D-7FD3-4F19-9592-9B2638B93170}">
   <ds:schemaRefs>
     <ds:schemaRef ds:uri="http://schemas.openxmlformats.org/officeDocument/2006/bibliography"/>
   </ds:schemaRefs>

</xml_diff>